<commit_message>
added relevant links in the reference section for further learning and understanding
</commit_message>
<xml_diff>
--- a/resources/Precision and Recall simplified.docx
+++ b/resources/Precision and Recall simplified.docx
@@ -133,12 +133,7 @@
     </w:p>
     <w:p>
       <w:r>
-        <w:t>Hope that this way of conceptuali</w:t>
-      </w:r>
-      <w:bookmarkStart w:id="0" w:name="_GoBack"/>
-      <w:bookmarkEnd w:id="0"/>
-      <w:r>
-        <w:t>zation could be an alternative way to help you understand and remember the difference between recall and precision.</w:t>
+        <w:t>Hope that this way of conceptualization could be an alternative way to help you understand and remember the difference between recall and precision.</w:t>
       </w:r>
     </w:p>
     <w:p>
@@ -231,6 +226,45 @@
           <w:t>link</w:t>
         </w:r>
       </w:hyperlink>
+    </w:p>
+    <w:p>
+      <w:r>
+        <w:t xml:space="preserve">See this Kaggle discussion about </w:t>
+      </w:r>
+      <w:hyperlink r:id="rId6" w:history="1">
+        <w:r>
+          <w:rPr>
+            <w:rStyle w:val="Hyperlink"/>
+          </w:rPr>
+          <w:t>precision, recall, f-measure and AUC curve</w:t>
+        </w:r>
+      </w:hyperlink>
+    </w:p>
+    <w:p>
+      <w:r>
+        <w:t xml:space="preserve">See this guide from data school on </w:t>
+      </w:r>
+      <w:hyperlink r:id="rId7" w:history="1">
+        <w:r>
+          <w:rPr>
+            <w:rStyle w:val="Hyperlink"/>
+          </w:rPr>
+          <w:t>precision, recall</w:t>
+        </w:r>
+      </w:hyperlink>
+      <w:r>
+        <w:t xml:space="preserve"> and on </w:t>
+      </w:r>
+      <w:hyperlink r:id="rId8" w:history="1">
+        <w:r>
+          <w:rPr>
+            <w:rStyle w:val="Hyperlink"/>
+          </w:rPr>
+          <w:t>ROC curves and AUC</w:t>
+        </w:r>
+      </w:hyperlink>
+      <w:bookmarkStart w:id="0" w:name="_GoBack"/>
+      <w:bookmarkEnd w:id="0"/>
     </w:p>
     <w:sectPr>
       <w:pgSz w:w="12240" w:h="15840"/>

</xml_diff>